<commit_message>
updated instructions for raters
</commit_message>
<xml_diff>
--- a/data/processed/hand scoring/Instructions for raters.docx
+++ b/data/processed/hand scoring/Instructions for raters.docx
@@ -4,252 +4,156 @@
   <w:body>
     <w:p>
       <w:pPr>
-        <w:rPr>
-          <w:lang w:val="en-US"/>
-        </w:rPr>
-      </w:pPr>
-      <w:r>
-        <w:rPr>
-          <w:lang w:val="en-US"/>
-        </w:rPr>
-        <w:t xml:space="preserve">Three variables need to be </w:t>
-      </w:r>
-      <w:r>
-        <w:rPr>
-          <w:lang w:val="en-US"/>
-        </w:rPr>
-        <w:t xml:space="preserve">created and hand </w:t>
-      </w:r>
-      <w:r>
-        <w:rPr>
-          <w:lang w:val="en-US"/>
-        </w:rPr>
-        <w:t xml:space="preserve">coded by </w:t>
-      </w:r>
-      <w:r>
-        <w:rPr>
-          <w:lang w:val="en-US"/>
-        </w:rPr>
-        <w:t xml:space="preserve">the </w:t>
-      </w:r>
-      <w:r>
-        <w:rPr>
-          <w:lang w:val="en-US"/>
-        </w:rPr>
-        <w:t>rater</w:t>
-      </w:r>
-      <w:r>
-        <w:rPr>
-          <w:lang w:val="en-US"/>
-        </w:rPr>
-        <w:t>s</w:t>
-      </w:r>
-      <w:r>
-        <w:rPr>
-          <w:lang w:val="en-US"/>
-        </w:rPr>
-        <w:t>:</w:t>
-      </w:r>
-    </w:p>
-    <w:p>
-      <w:pPr>
-        <w:pStyle w:val="ListParagraph"/>
-        <w:numPr>
-          <w:ilvl w:val="0"/>
-          <w:numId w:val="1"/>
-        </w:numPr>
-        <w:rPr>
-          <w:lang w:val="en-US"/>
-        </w:rPr>
-      </w:pPr>
-      <w:proofErr w:type="spellStart"/>
-      <w:r>
-        <w:rPr>
-          <w:lang w:val="en-US"/>
-        </w:rPr>
-        <w:t>d</w:t>
-      </w:r>
-      <w:r>
-        <w:rPr>
-          <w:lang w:val="en-US"/>
-        </w:rPr>
-        <w:t>eepfake_check</w:t>
-      </w:r>
-      <w:r>
-        <w:rPr>
-          <w:lang w:val="en-US"/>
-        </w:rPr>
-        <w:t>_binary</w:t>
-      </w:r>
-      <w:proofErr w:type="spellEnd"/>
-      <w:r>
-        <w:rPr>
-          <w:lang w:val="en-US"/>
-        </w:rPr>
-        <w:t xml:space="preserve">: This indicates whether  participants were aware that the video they were watching in the experiment was a </w:t>
-      </w:r>
-      <w:proofErr w:type="spellStart"/>
-      <w:r>
-        <w:rPr>
-          <w:lang w:val="en-US"/>
-        </w:rPr>
-        <w:t>Deepfake</w:t>
-      </w:r>
-      <w:proofErr w:type="spellEnd"/>
-      <w:r>
-        <w:rPr>
-          <w:lang w:val="en-US"/>
-        </w:rPr>
-        <w:t xml:space="preserve"> or not. </w:t>
-      </w:r>
-    </w:p>
-    <w:p>
-      <w:pPr>
-        <w:pStyle w:val="ListParagraph"/>
-        <w:numPr>
-          <w:ilvl w:val="0"/>
-          <w:numId w:val="1"/>
-        </w:numPr>
-        <w:rPr>
-          <w:lang w:val="en-US"/>
-        </w:rPr>
-      </w:pPr>
-      <w:proofErr w:type="spellStart"/>
-      <w:r>
-        <w:rPr>
-          <w:lang w:val="en-US"/>
-        </w:rPr>
-        <w:t>d</w:t>
-      </w:r>
-      <w:r>
-        <w:rPr>
-          <w:lang w:val="en-US"/>
-        </w:rPr>
-        <w:t>eepfake_concept_check</w:t>
-      </w:r>
-      <w:proofErr w:type="spellEnd"/>
-      <w:r>
-        <w:rPr>
-          <w:lang w:val="en-US"/>
-        </w:rPr>
-        <w:t xml:space="preserve">: This indicates whether they were aware of the </w:t>
-      </w:r>
-      <w:r>
-        <w:rPr>
-          <w:i/>
-          <w:lang w:val="en-US"/>
-        </w:rPr>
-        <w:t>concept</w:t>
-      </w:r>
-      <w:r>
-        <w:rPr>
-          <w:lang w:val="en-US"/>
-        </w:rPr>
-        <w:t xml:space="preserve"> of Deepfakes prior to taking part in the study. </w:t>
-      </w:r>
-    </w:p>
-    <w:p>
-      <w:pPr>
-        <w:pStyle w:val="ListParagraph"/>
-        <w:numPr>
-          <w:ilvl w:val="0"/>
-          <w:numId w:val="1"/>
-        </w:numPr>
-        <w:rPr>
-          <w:lang w:val="en-US"/>
-        </w:rPr>
-      </w:pPr>
-      <w:proofErr w:type="spellStart"/>
-      <w:r>
-        <w:rPr>
-          <w:lang w:val="en-US"/>
-        </w:rPr>
-        <w:t>r</w:t>
-      </w:r>
-      <w:r>
-        <w:rPr>
-          <w:lang w:val="en-US"/>
-        </w:rPr>
-        <w:t>ecognised_</w:t>
-      </w:r>
+        <w:spacing w:after="0" w:line="264" w:lineRule="auto"/>
+        <w:jc w:val="center"/>
+        <w:rPr>
+          <w:b/>
+          <w:lang w:val="en-US"/>
+        </w:rPr>
+      </w:pPr>
+      <w:r>
+        <w:rPr>
+          <w:b/>
+          <w:lang w:val="en-US"/>
+        </w:rPr>
+        <w:t>Instructions for hand scoring</w:t>
+      </w:r>
+    </w:p>
+    <w:p>
+      <w:pPr>
+        <w:spacing w:after="0" w:line="264" w:lineRule="auto"/>
+        <w:jc w:val="center"/>
+        <w:rPr>
+          <w:b/>
+          <w:lang w:val="en-US"/>
+        </w:rPr>
+      </w:pPr>
       <w:bookmarkStart w:id="0" w:name="_GoBack"/>
       <w:bookmarkEnd w:id="0"/>
-      <w:r>
-        <w:rPr>
-          <w:lang w:val="en-US"/>
-        </w:rPr>
-        <w:t>manipulation</w:t>
+    </w:p>
+    <w:p>
+      <w:pPr>
+        <w:spacing w:after="0" w:line="264" w:lineRule="auto"/>
+        <w:rPr>
+          <w:lang w:val="en-US"/>
+        </w:rPr>
+      </w:pPr>
+      <w:r>
+        <w:rPr>
+          <w:lang w:val="en-US"/>
+        </w:rPr>
+        <w:t>The variable “</w:t>
+      </w:r>
+      <w:proofErr w:type="spellStart"/>
+      <w:r>
+        <w:rPr>
+          <w:lang w:val="en-US"/>
+        </w:rPr>
+        <w:t>deepfake_check</w:t>
       </w:r>
       <w:proofErr w:type="spellEnd"/>
       <w:r>
         <w:rPr>
           <w:lang w:val="en-US"/>
         </w:rPr>
-        <w:t xml:space="preserve">: This is a third variable I was interested in. I wanted to know if people </w:t>
-      </w:r>
-      <w:r>
-        <w:rPr>
-          <w:lang w:val="en-US"/>
-        </w:rPr>
-        <w:t>recogniz</w:t>
-      </w:r>
-      <w:r>
-        <w:rPr>
-          <w:lang w:val="en-US"/>
-        </w:rPr>
-        <w:t>ed that there was something “off” about the video/audio in the sense that it had been edited or manipulated in some way.</w:t>
-      </w:r>
-    </w:p>
-    <w:p>
-      <w:pPr>
-        <w:rPr>
-          <w:lang w:val="en-US"/>
-        </w:rPr>
-      </w:pPr>
-      <w:r>
-        <w:rPr>
-          <w:lang w:val="en-US"/>
-        </w:rPr>
-        <w:t>---------------</w:t>
-      </w:r>
-    </w:p>
-    <w:p>
-      <w:pPr>
-        <w:rPr>
-          <w:lang w:val="en-US"/>
-        </w:rPr>
-      </w:pPr>
-      <w:r>
-        <w:rPr>
-          <w:lang w:val="en-US"/>
-        </w:rPr>
-        <w:t>For the first variable (</w:t>
+        <w:t xml:space="preserve">” must be hand scored into </w:t>
+      </w:r>
+      <w:r>
+        <w:rPr>
+          <w:lang w:val="en-US"/>
+        </w:rPr>
+        <w:t xml:space="preserve">two </w:t>
+      </w:r>
+      <w:r>
+        <w:rPr>
+          <w:lang w:val="en-US"/>
+        </w:rPr>
+        <w:t>variables: “</w:t>
       </w:r>
       <w:proofErr w:type="spellStart"/>
       <w:r>
         <w:rPr>
           <w:lang w:val="en-US"/>
         </w:rPr>
-        <w:t>Deepfake_video_check</w:t>
+        <w:t>deepfake_check_recoded</w:t>
       </w:r>
       <w:proofErr w:type="spellEnd"/>
       <w:r>
         <w:rPr>
           <w:lang w:val="en-US"/>
         </w:rPr>
-        <w:t xml:space="preserve">) </w:t>
-      </w:r>
-      <w:r>
-        <w:rPr>
-          <w:lang w:val="en-US"/>
-        </w:rPr>
-        <w:t xml:space="preserve">is to be </w:t>
-      </w:r>
-      <w:r>
-        <w:rPr>
-          <w:lang w:val="en-US"/>
-        </w:rPr>
-        <w:t xml:space="preserve">coded as </w:t>
+        <w:t>”</w:t>
+      </w:r>
+      <w:r>
+        <w:rPr>
+          <w:lang w:val="en-US"/>
+        </w:rPr>
+        <w:t xml:space="preserve"> and </w:t>
+      </w:r>
+      <w:r>
+        <w:rPr>
+          <w:lang w:val="en-US"/>
+        </w:rPr>
+        <w:t>“</w:t>
+      </w:r>
+      <w:proofErr w:type="spellStart"/>
+      <w:r>
+        <w:rPr>
+          <w:lang w:val="en-US"/>
+        </w:rPr>
+        <w:t>recognised_manipulation</w:t>
+      </w:r>
+      <w:proofErr w:type="spellEnd"/>
+      <w:r>
+        <w:rPr>
+          <w:lang w:val="en-US"/>
+        </w:rPr>
+        <w:t>”</w:t>
+      </w:r>
+      <w:r>
+        <w:rPr>
+          <w:lang w:val="en-US"/>
+        </w:rPr>
+        <w:t>.</w:t>
+      </w:r>
+      <w:r>
+        <w:rPr>
+          <w:lang w:val="en-US"/>
+        </w:rPr>
+        <w:t xml:space="preserve"> Because these two variables are scored from the same source variable and the coded responses represent subsets of one another (i.e., participants can be scored as TRUE for both, FALSE for both, or TRUE for recognition and FALSE for </w:t>
+      </w:r>
+      <w:proofErr w:type="spellStart"/>
+      <w:r>
+        <w:rPr>
+          <w:lang w:val="en-US"/>
+        </w:rPr>
+        <w:t>deepfake</w:t>
+      </w:r>
+      <w:proofErr w:type="spellEnd"/>
+      <w:r>
+        <w:rPr>
+          <w:lang w:val="en-US"/>
+        </w:rPr>
+        <w:t xml:space="preserve"> check, but </w:t>
+      </w:r>
+      <w:r>
+        <w:rPr>
+          <w:i/>
+          <w:lang w:val="en-US"/>
+        </w:rPr>
+        <w:t>not</w:t>
+      </w:r>
+      <w:r>
+        <w:rPr>
+          <w:lang w:val="en-US"/>
+        </w:rPr>
+        <w:t xml:space="preserve"> FALSE </w:t>
+      </w:r>
+      <w:r>
+        <w:rPr>
+          <w:lang w:val="en-US"/>
+        </w:rPr>
+        <w:t xml:space="preserve">for recognition and </w:t>
       </w:r>
       <w:r>
         <w:rPr>
@@ -261,7 +165,113 @@
         <w:rPr>
           <w:lang w:val="en-US"/>
         </w:rPr>
-        <w:t xml:space="preserve"> if: </w:t>
+        <w:t xml:space="preserve"> for </w:t>
+      </w:r>
+      <w:proofErr w:type="spellStart"/>
+      <w:r>
+        <w:rPr>
+          <w:lang w:val="en-US"/>
+        </w:rPr>
+        <w:t>deepfake</w:t>
+      </w:r>
+      <w:proofErr w:type="spellEnd"/>
+      <w:r>
+        <w:rPr>
+          <w:lang w:val="en-US"/>
+        </w:rPr>
+        <w:t xml:space="preserve"> check</w:t>
+      </w:r>
+      <w:r>
+        <w:rPr>
+          <w:lang w:val="en-US"/>
+        </w:rPr>
+        <w:t>), both these rescored variables should be scored at the same time</w:t>
+      </w:r>
+      <w:r>
+        <w:rPr>
+          <w:lang w:val="en-US"/>
+        </w:rPr>
+        <w:t xml:space="preserve"> for each participant’s response.</w:t>
+      </w:r>
+    </w:p>
+    <w:p>
+      <w:pPr>
+        <w:spacing w:after="0" w:line="264" w:lineRule="auto"/>
+        <w:rPr>
+          <w:lang w:val="en-US"/>
+        </w:rPr>
+      </w:pPr>
+    </w:p>
+    <w:p>
+      <w:pPr>
+        <w:spacing w:after="0" w:line="264" w:lineRule="auto"/>
+        <w:rPr>
+          <w:b/>
+          <w:lang w:val="en-US"/>
+        </w:rPr>
+      </w:pPr>
+      <w:proofErr w:type="spellStart"/>
+      <w:r>
+        <w:rPr>
+          <w:b/>
+          <w:lang w:val="en-US"/>
+        </w:rPr>
+        <w:t>deepfake_check_recoded</w:t>
+      </w:r>
+      <w:proofErr w:type="spellEnd"/>
+    </w:p>
+    <w:p>
+      <w:pPr>
+        <w:spacing w:after="0" w:line="264" w:lineRule="auto"/>
+        <w:rPr>
+          <w:lang w:val="en-US"/>
+        </w:rPr>
+      </w:pPr>
+      <w:r>
+        <w:rPr>
+          <w:lang w:val="en-US"/>
+        </w:rPr>
+        <w:t xml:space="preserve">This </w:t>
+      </w:r>
+      <w:r>
+        <w:rPr>
+          <w:lang w:val="en-US"/>
+        </w:rPr>
+        <w:t xml:space="preserve">indicates whether  participants were aware that the video they were watching in the experiment was a </w:t>
+      </w:r>
+      <w:proofErr w:type="spellStart"/>
+      <w:r>
+        <w:rPr>
+          <w:lang w:val="en-US"/>
+        </w:rPr>
+        <w:t>Deepfake</w:t>
+      </w:r>
+      <w:proofErr w:type="spellEnd"/>
+      <w:r>
+        <w:rPr>
+          <w:lang w:val="en-US"/>
+        </w:rPr>
+        <w:t xml:space="preserve"> or not. </w:t>
+      </w:r>
+    </w:p>
+    <w:p>
+      <w:pPr>
+        <w:spacing w:after="0" w:line="264" w:lineRule="auto"/>
+        <w:rPr>
+          <w:lang w:val="en-US"/>
+        </w:rPr>
+      </w:pPr>
+      <w:r>
+        <w:rPr>
+          <w:lang w:val="en-US"/>
+        </w:rPr>
+        <w:t xml:space="preserve">It </w:t>
+      </w:r>
+      <w:r>
+        <w:rPr>
+          <w:lang w:val="en-US"/>
+        </w:rPr>
+        <w:t xml:space="preserve">is to be coded as TRUE if: </w:t>
       </w:r>
     </w:p>
     <w:p>
@@ -271,33 +281,28 @@
           <w:ilvl w:val="0"/>
           <w:numId w:val="2"/>
         </w:numPr>
-        <w:rPr>
-          <w:lang w:val="en-US"/>
-        </w:rPr>
-      </w:pPr>
-      <w:r>
-        <w:rPr>
-          <w:lang w:val="en-US"/>
-        </w:rPr>
-        <w:t xml:space="preserve">They indicated a simple affirmative, e.g., </w:t>
-      </w:r>
-      <w:r>
-        <w:rPr>
-          <w:lang w:val="en-US"/>
-        </w:rPr>
-        <w:t>“</w:t>
-      </w:r>
-      <w:r>
-        <w:rPr>
-          <w:lang w:val="en-US"/>
-        </w:rPr>
-        <w:t>y</w:t>
-      </w:r>
-      <w:r>
-        <w:rPr>
-          <w:lang w:val="en-US"/>
-        </w:rPr>
-        <w:t xml:space="preserve">es” </w:t>
+        <w:spacing w:after="0" w:line="264" w:lineRule="auto"/>
+        <w:rPr>
+          <w:lang w:val="en-US"/>
+        </w:rPr>
+      </w:pPr>
+      <w:r>
+        <w:rPr>
+          <w:lang w:val="en-US"/>
+        </w:rPr>
+        <w:t>The</w:t>
+      </w:r>
+      <w:r>
+        <w:rPr>
+          <w:lang w:val="en-US"/>
+        </w:rPr>
+        <w:t xml:space="preserve"> participants</w:t>
+      </w:r>
+      <w:r>
+        <w:rPr>
+          <w:lang w:val="en-US"/>
+        </w:rPr>
+        <w:t xml:space="preserve"> indicated a simple affirmative, e.g., “yes” </w:t>
       </w:r>
     </w:p>
     <w:p>
@@ -307,27 +312,16 @@
           <w:ilvl w:val="0"/>
           <w:numId w:val="2"/>
         </w:numPr>
-        <w:rPr>
-          <w:lang w:val="en-US"/>
-        </w:rPr>
-      </w:pPr>
-      <w:r>
-        <w:rPr>
-          <w:lang w:val="en-US"/>
-        </w:rPr>
-        <w:t>If their response indicated that they recognize</w:t>
-      </w:r>
-      <w:r>
-        <w:rPr>
-          <w:lang w:val="en-US"/>
-        </w:rPr>
-        <w:t>d</w:t>
-      </w:r>
-      <w:r>
-        <w:rPr>
-          <w:lang w:val="en-US"/>
-        </w:rPr>
-        <w:t xml:space="preserve"> that it was a </w:t>
+        <w:spacing w:after="0" w:line="264" w:lineRule="auto"/>
+        <w:rPr>
+          <w:lang w:val="en-US"/>
+        </w:rPr>
+      </w:pPr>
+      <w:r>
+        <w:rPr>
+          <w:lang w:val="en-US"/>
+        </w:rPr>
+        <w:t xml:space="preserve">If their response indicated that they recognized that it was a </w:t>
       </w:r>
       <w:proofErr w:type="spellStart"/>
       <w:r>
@@ -341,37 +335,7 @@
         <w:rPr>
           <w:lang w:val="en-US"/>
         </w:rPr>
-        <w:t xml:space="preserve"> </w:t>
-      </w:r>
-      <w:r>
-        <w:rPr>
-          <w:lang w:val="en-US"/>
-        </w:rPr>
-        <w:t xml:space="preserve">to some extent </w:t>
-      </w:r>
-      <w:r>
-        <w:rPr>
-          <w:lang w:val="en-US"/>
-        </w:rPr>
-        <w:t>(i.e., they said something to this effect</w:t>
-      </w:r>
-      <w:r>
-        <w:rPr>
-          <w:lang w:val="en-US"/>
-        </w:rPr>
-        <w:t>; e.g., “I did”, “I recognized”</w:t>
-      </w:r>
-      <w:r>
-        <w:rPr>
-          <w:lang w:val="en-US"/>
-        </w:rPr>
-        <w:t>, “I had my suspicions”</w:t>
-      </w:r>
-      <w:r>
-        <w:rPr>
-          <w:lang w:val="en-US"/>
-        </w:rPr>
-        <w:t>)</w:t>
+        <w:t xml:space="preserve"> to some extent (i.e., they said something to this effect; e.g., “I did”, “I recognized”, “I had my suspicions”)</w:t>
       </w:r>
     </w:p>
     <w:p>
@@ -381,21 +345,16 @@
           <w:ilvl w:val="0"/>
           <w:numId w:val="2"/>
         </w:numPr>
-        <w:rPr>
-          <w:lang w:val="en-US"/>
-        </w:rPr>
-      </w:pPr>
-      <w:r>
-        <w:rPr>
-          <w:lang w:val="en-US"/>
-        </w:rPr>
-        <w:t xml:space="preserve">If their response indicated that the content was computer or AI generated </w:t>
-      </w:r>
-      <w:r>
-        <w:rPr>
-          <w:lang w:val="en-US"/>
-        </w:rPr>
-        <w:t>or was an artificial system such as a robot.</w:t>
+        <w:spacing w:after="0" w:line="264" w:lineRule="auto"/>
+        <w:rPr>
+          <w:lang w:val="en-US"/>
+        </w:rPr>
+      </w:pPr>
+      <w:r>
+        <w:rPr>
+          <w:lang w:val="en-US"/>
+        </w:rPr>
+        <w:t>If their response indicated that the content was computer or AI generated or was an artificial system such as a robot.</w:t>
       </w:r>
     </w:p>
     <w:p>
@@ -403,15 +362,40 @@
         <w:tabs>
           <w:tab w:val="left" w:pos="6815"/>
         </w:tabs>
-        <w:rPr>
-          <w:lang w:val="en-US"/>
-        </w:rPr>
-      </w:pPr>
-      <w:r>
-        <w:rPr>
-          <w:lang w:val="en-US"/>
-        </w:rPr>
-        <w:t>I coded an individual as “no” if they did not meet the above criteria</w:t>
+        <w:spacing w:after="0" w:line="264" w:lineRule="auto"/>
+        <w:rPr>
+          <w:lang w:val="en-US"/>
+        </w:rPr>
+      </w:pPr>
+      <w:r>
+        <w:rPr>
+          <w:lang w:val="en-US"/>
+        </w:rPr>
+        <w:t xml:space="preserve">It is to be </w:t>
+      </w:r>
+      <w:r>
+        <w:rPr>
+          <w:lang w:val="en-US"/>
+        </w:rPr>
+        <w:t xml:space="preserve">coded as </w:t>
+      </w:r>
+      <w:r>
+        <w:rPr>
+          <w:lang w:val="en-US"/>
+        </w:rPr>
+        <w:t>FALSE</w:t>
+      </w:r>
+      <w:r>
+        <w:rPr>
+          <w:lang w:val="en-US"/>
+        </w:rPr>
+        <w:t xml:space="preserve"> if they did not meet the above criteria</w:t>
+      </w:r>
+      <w:r>
+        <w:rPr>
+          <w:lang w:val="en-US"/>
+        </w:rPr>
+        <w:t>.</w:t>
       </w:r>
       <w:r>
         <w:rPr>
@@ -422,42 +406,62 @@
     </w:p>
     <w:p>
       <w:pPr>
-        <w:rPr>
-          <w:lang w:val="en-US"/>
-        </w:rPr>
-      </w:pPr>
-      <w:r>
-        <w:rPr>
-          <w:lang w:val="en-US"/>
-        </w:rPr>
-        <w:t>---------------</w:t>
-      </w:r>
-    </w:p>
-    <w:p>
-      <w:pPr>
-        <w:rPr>
-          <w:lang w:val="en-US"/>
-        </w:rPr>
-      </w:pPr>
-      <w:r>
-        <w:rPr>
-          <w:lang w:val="en-US"/>
-        </w:rPr>
-        <w:t>For the second variable (</w:t>
-      </w:r>
+        <w:spacing w:after="0" w:line="264" w:lineRule="auto"/>
+        <w:rPr>
+          <w:lang w:val="en-US"/>
+        </w:rPr>
+      </w:pPr>
+    </w:p>
+    <w:p>
+      <w:pPr>
+        <w:spacing w:after="0" w:line="264" w:lineRule="auto"/>
+        <w:rPr>
+          <w:b/>
+          <w:lang w:val="en-US"/>
+        </w:rPr>
+      </w:pPr>
       <w:proofErr w:type="spellStart"/>
       <w:r>
         <w:rPr>
-          <w:lang w:val="en-US"/>
-        </w:rPr>
-        <w:t>Deepfake_concept_check</w:t>
+          <w:b/>
+          <w:lang w:val="en-US"/>
+        </w:rPr>
+        <w:t>recognised_manipulation</w:t>
       </w:r>
       <w:proofErr w:type="spellEnd"/>
-      <w:r>
-        <w:rPr>
-          <w:lang w:val="en-US"/>
-        </w:rPr>
-        <w:t>) I coded someone as “yes” if they did the following:</w:t>
+    </w:p>
+    <w:p>
+      <w:pPr>
+        <w:spacing w:after="0" w:line="264" w:lineRule="auto"/>
+        <w:rPr>
+          <w:lang w:val="en-US"/>
+        </w:rPr>
+      </w:pPr>
+      <w:r>
+        <w:rPr>
+          <w:lang w:val="en-US"/>
+        </w:rPr>
+        <w:t>This is a third variable I was interested in. I wanted to know if people recognized that there was something “off” about the video/audio in the sense that it had been edited or manipulated in some way</w:t>
+      </w:r>
+      <w:r>
+        <w:rPr>
+          <w:lang w:val="en-US"/>
+        </w:rPr>
+        <w:t>.</w:t>
+      </w:r>
+    </w:p>
+    <w:p>
+      <w:pPr>
+        <w:spacing w:after="0" w:line="264" w:lineRule="auto"/>
+        <w:rPr>
+          <w:lang w:val="en-US"/>
+        </w:rPr>
+      </w:pPr>
+      <w:r>
+        <w:rPr>
+          <w:lang w:val="en-US"/>
+        </w:rPr>
+        <w:t xml:space="preserve">It is to be coded as TRUE if: </w:t>
       </w:r>
     </w:p>
     <w:p>
@@ -467,15 +471,66 @@
           <w:ilvl w:val="0"/>
           <w:numId w:val="2"/>
         </w:numPr>
-        <w:rPr>
-          <w:lang w:val="en-US"/>
-        </w:rPr>
-      </w:pPr>
-      <w:r>
-        <w:rPr>
-          <w:lang w:val="en-US"/>
-        </w:rPr>
-        <w:t xml:space="preserve">Indicated  “Yes” in their response </w:t>
+        <w:spacing w:after="0" w:line="264" w:lineRule="auto"/>
+        <w:rPr>
+          <w:i/>
+          <w:lang w:val="en-US"/>
+        </w:rPr>
+      </w:pPr>
+      <w:r>
+        <w:rPr>
+          <w:i/>
+          <w:lang w:val="en-US"/>
+        </w:rPr>
+        <w:t xml:space="preserve">If the participant indicated that the video was a </w:t>
+      </w:r>
+      <w:proofErr w:type="spellStart"/>
+      <w:r>
+        <w:rPr>
+          <w:i/>
+          <w:lang w:val="en-US"/>
+        </w:rPr>
+        <w:t>Deepfake</w:t>
+      </w:r>
+      <w:proofErr w:type="spellEnd"/>
+      <w:r>
+        <w:rPr>
+          <w:i/>
+          <w:lang w:val="en-US"/>
+        </w:rPr>
+        <w:t xml:space="preserve">. I.e., all participants who were scored as </w:t>
+      </w:r>
+      <w:proofErr w:type="spellStart"/>
+      <w:r>
+        <w:rPr>
+          <w:i/>
+          <w:lang w:val="en-US"/>
+        </w:rPr>
+        <w:t>deepfake_check_recoded</w:t>
+      </w:r>
+      <w:proofErr w:type="spellEnd"/>
+      <w:r>
+        <w:rPr>
+          <w:i/>
+          <w:lang w:val="en-US"/>
+        </w:rPr>
+        <w:t xml:space="preserve"> == TRUE will necessarily be scored as </w:t>
+      </w:r>
+      <w:proofErr w:type="spellStart"/>
+      <w:r>
+        <w:rPr>
+          <w:i/>
+          <w:lang w:val="en-US"/>
+        </w:rPr>
+        <w:t>recognised_manipulation</w:t>
+      </w:r>
+      <w:proofErr w:type="spellEnd"/>
+      <w:r>
+        <w:rPr>
+          <w:i/>
+          <w:lang w:val="en-US"/>
+        </w:rPr>
+        <w:t xml:space="preserve"> == TRUE (but not necessarily vice versa).</w:t>
       </w:r>
     </w:p>
     <w:p>
@@ -485,15 +540,146 @@
           <w:ilvl w:val="0"/>
           <w:numId w:val="2"/>
         </w:numPr>
-        <w:rPr>
-          <w:lang w:val="en-US"/>
-        </w:rPr>
-      </w:pPr>
-      <w:r>
-        <w:rPr>
-          <w:lang w:val="en-US"/>
-        </w:rPr>
-        <w:t>If their response indicated that they were aware of the concept of Deepfakes prior to taking part in the study (e.g., “I was aware”, “I heard about it”, “I knew”, “To a certain extent”)</w:t>
+        <w:spacing w:after="0" w:line="264" w:lineRule="auto"/>
+        <w:rPr>
+          <w:lang w:val="en-US"/>
+        </w:rPr>
+      </w:pPr>
+      <w:r>
+        <w:rPr>
+          <w:lang w:val="en-US"/>
+        </w:rPr>
+        <w:t>Indicated that  the video had been edited, contained evidence of manipulation (e.g., “there was something off about the video/audio”, “lighting was off and changed”, “</w:t>
+      </w:r>
+      <w:proofErr w:type="spellStart"/>
+      <w:r>
+        <w:rPr>
+          <w:lang w:val="en-US"/>
+        </w:rPr>
+        <w:t>lipsynth</w:t>
+      </w:r>
+      <w:proofErr w:type="spellEnd"/>
+      <w:r>
+        <w:rPr>
+          <w:lang w:val="en-US"/>
+        </w:rPr>
+        <w:t xml:space="preserve"> was off”). Anything that indicated that the person </w:t>
+      </w:r>
+      <w:proofErr w:type="spellStart"/>
+      <w:r>
+        <w:rPr>
+          <w:lang w:val="en-US"/>
+        </w:rPr>
+        <w:t>recognised</w:t>
+      </w:r>
+      <w:proofErr w:type="spellEnd"/>
+      <w:r>
+        <w:rPr>
+          <w:lang w:val="en-US"/>
+        </w:rPr>
+        <w:t xml:space="preserve"> that the content was altered, was not normal, had been tampered with, or contained video/audio artefacts.</w:t>
+      </w:r>
+    </w:p>
+    <w:p>
+      <w:pPr>
+        <w:tabs>
+          <w:tab w:val="left" w:pos="6815"/>
+        </w:tabs>
+        <w:spacing w:after="0" w:line="264" w:lineRule="auto"/>
+        <w:rPr>
+          <w:lang w:val="en-US"/>
+        </w:rPr>
+      </w:pPr>
+      <w:r>
+        <w:rPr>
+          <w:lang w:val="en-US"/>
+        </w:rPr>
+        <w:t>It is to be coded as FALSE if they did not meet the above criteria.</w:t>
+      </w:r>
+      <w:r>
+        <w:rPr>
+          <w:lang w:val="en-US"/>
+        </w:rPr>
+        <w:tab/>
+      </w:r>
+    </w:p>
+    <w:p>
+      <w:pPr>
+        <w:spacing w:after="0" w:line="264" w:lineRule="auto"/>
+        <w:rPr>
+          <w:lang w:val="en-US"/>
+        </w:rPr>
+      </w:pPr>
+    </w:p>
+    <w:p>
+      <w:pPr>
+        <w:spacing w:after="0" w:line="264" w:lineRule="auto"/>
+        <w:rPr>
+          <w:b/>
+          <w:lang w:val="en-US"/>
+        </w:rPr>
+      </w:pPr>
+      <w:proofErr w:type="spellStart"/>
+      <w:r>
+        <w:rPr>
+          <w:b/>
+          <w:lang w:val="en-US"/>
+        </w:rPr>
+        <w:t>deepfake_concept_check</w:t>
+      </w:r>
+      <w:proofErr w:type="spellEnd"/>
+    </w:p>
+    <w:p>
+      <w:pPr>
+        <w:spacing w:after="0" w:line="264" w:lineRule="auto"/>
+        <w:rPr>
+          <w:lang w:val="en-US"/>
+        </w:rPr>
+      </w:pPr>
+      <w:r>
+        <w:rPr>
+          <w:lang w:val="en-US"/>
+        </w:rPr>
+        <w:t xml:space="preserve">This indicates whether they </w:t>
+      </w:r>
+      <w:r>
+        <w:rPr>
+          <w:lang w:val="en-US"/>
+        </w:rPr>
+        <w:t xml:space="preserve">report that they </w:t>
+      </w:r>
+      <w:r>
+        <w:rPr>
+          <w:lang w:val="en-US"/>
+        </w:rPr>
+        <w:t xml:space="preserve">were aware of the </w:t>
+      </w:r>
+      <w:r>
+        <w:rPr>
+          <w:i/>
+          <w:lang w:val="en-US"/>
+        </w:rPr>
+        <w:t>concept</w:t>
+      </w:r>
+      <w:r>
+        <w:rPr>
+          <w:lang w:val="en-US"/>
+        </w:rPr>
+        <w:t xml:space="preserve"> of </w:t>
+      </w:r>
+      <w:proofErr w:type="spellStart"/>
+      <w:r>
+        <w:rPr>
+          <w:lang w:val="en-US"/>
+        </w:rPr>
+        <w:t>Deepfakes</w:t>
+      </w:r>
+      <w:proofErr w:type="spellEnd"/>
+      <w:r>
+        <w:rPr>
+          <w:lang w:val="en-US"/>
+        </w:rPr>
+        <w:t xml:space="preserve"> prior to taking part in the study. </w:t>
       </w:r>
     </w:p>
     <w:p>
@@ -503,82 +689,16 @@
           <w:ilvl w:val="0"/>
           <w:numId w:val="2"/>
         </w:numPr>
-        <w:rPr>
-          <w:lang w:val="en-US"/>
-        </w:rPr>
-      </w:pPr>
-      <w:r>
-        <w:rPr>
-          <w:lang w:val="en-US"/>
-        </w:rPr>
-        <w:t xml:space="preserve">If they had not heard about one type of </w:t>
-      </w:r>
-      <w:proofErr w:type="spellStart"/>
-      <w:r>
-        <w:rPr>
-          <w:lang w:val="en-US"/>
-        </w:rPr>
-        <w:t>Deepfake</w:t>
-      </w:r>
-      <w:proofErr w:type="spellEnd"/>
-      <w:r>
-        <w:rPr>
-          <w:lang w:val="en-US"/>
-        </w:rPr>
-        <w:t xml:space="preserve"> (e.g., audio) but had heard about another (e.g., video)</w:t>
-      </w:r>
-    </w:p>
-    <w:p>
-      <w:pPr>
-        <w:rPr>
-          <w:lang w:val="en-US"/>
-        </w:rPr>
-      </w:pPr>
-      <w:r>
-        <w:rPr>
-          <w:lang w:val="en-US"/>
-        </w:rPr>
-        <w:t>I coded an individual as “no” if they did not meet the above criteria</w:t>
-      </w:r>
-    </w:p>
-    <w:p>
-      <w:pPr>
-        <w:rPr>
-          <w:lang w:val="en-US"/>
-        </w:rPr>
-      </w:pPr>
-      <w:r>
-        <w:rPr>
-          <w:lang w:val="en-US"/>
-        </w:rPr>
-        <w:t>---------------</w:t>
-      </w:r>
-    </w:p>
-    <w:p>
-      <w:pPr>
-        <w:rPr>
-          <w:lang w:val="en-US"/>
-        </w:rPr>
-      </w:pPr>
-      <w:r>
-        <w:rPr>
-          <w:lang w:val="en-US"/>
-        </w:rPr>
-        <w:t>For the third variable (</w:t>
-      </w:r>
-      <w:proofErr w:type="spellStart"/>
-      <w:r>
-        <w:rPr>
-          <w:lang w:val="en-US"/>
-        </w:rPr>
-        <w:t>Recognised_video_manipulation</w:t>
-      </w:r>
-      <w:proofErr w:type="spellEnd"/>
-      <w:r>
-        <w:rPr>
-          <w:lang w:val="en-US"/>
-        </w:rPr>
-        <w:t>) I coded someone as “yes” if they did the following:</w:t>
+        <w:spacing w:after="0" w:line="264" w:lineRule="auto"/>
+        <w:rPr>
+          <w:lang w:val="en-US"/>
+        </w:rPr>
+      </w:pPr>
+      <w:r>
+        <w:rPr>
+          <w:lang w:val="en-US"/>
+        </w:rPr>
+        <w:t>The participants indicated a simple affirmative, e.g., “yes”</w:t>
       </w:r>
     </w:p>
     <w:p>
@@ -588,43 +708,30 @@
           <w:ilvl w:val="0"/>
           <w:numId w:val="2"/>
         </w:numPr>
-        <w:rPr>
-          <w:lang w:val="en-US"/>
-        </w:rPr>
-      </w:pPr>
-      <w:r>
-        <w:rPr>
-          <w:lang w:val="en-US"/>
-        </w:rPr>
-        <w:t>Indicated that  the video had been edited, contained evidence of manipulation (e.g., “there was something off about the video/audio”, “lighting was off and changed”, “</w:t>
+        <w:spacing w:after="0" w:line="264" w:lineRule="auto"/>
+        <w:rPr>
+          <w:lang w:val="en-US"/>
+        </w:rPr>
+      </w:pPr>
+      <w:r>
+        <w:rPr>
+          <w:lang w:val="en-US"/>
+        </w:rPr>
+        <w:t xml:space="preserve">If their response indicated that they were aware of the concept of </w:t>
       </w:r>
       <w:proofErr w:type="spellStart"/>
       <w:r>
         <w:rPr>
           <w:lang w:val="en-US"/>
         </w:rPr>
-        <w:t>lipsynth</w:t>
+        <w:t>Deepfakes</w:t>
       </w:r>
       <w:proofErr w:type="spellEnd"/>
       <w:r>
         <w:rPr>
           <w:lang w:val="en-US"/>
         </w:rPr>
-        <w:t xml:space="preserve"> was off”). Anything that indicated that the person </w:t>
-      </w:r>
-      <w:proofErr w:type="spellStart"/>
-      <w:r>
-        <w:rPr>
-          <w:lang w:val="en-US"/>
-        </w:rPr>
-        <w:t>recognised</w:t>
-      </w:r>
-      <w:proofErr w:type="spellEnd"/>
-      <w:r>
-        <w:rPr>
-          <w:lang w:val="en-US"/>
-        </w:rPr>
-        <w:t xml:space="preserve"> that the content was altered, was not normal, had been tampered with, or contained video/audio artefacts.</w:t>
+        <w:t xml:space="preserve"> prior to taking part in the study (e.g., “I was aware”, “I heard about it”, “I knew”, “To a certain extent”)</w:t>
       </w:r>
     </w:p>
     <w:p>
@@ -634,15 +741,16 @@
           <w:ilvl w:val="0"/>
           <w:numId w:val="2"/>
         </w:numPr>
-        <w:rPr>
-          <w:lang w:val="en-US"/>
-        </w:rPr>
-      </w:pPr>
-      <w:r>
-        <w:rPr>
-          <w:lang w:val="en-US"/>
-        </w:rPr>
-        <w:t xml:space="preserve">If the participant indicated that the video was a </w:t>
+        <w:spacing w:after="0" w:line="264" w:lineRule="auto"/>
+        <w:rPr>
+          <w:lang w:val="en-US"/>
+        </w:rPr>
+      </w:pPr>
+      <w:r>
+        <w:rPr>
+          <w:lang w:val="en-US"/>
+        </w:rPr>
+        <w:t xml:space="preserve">If they had not heard about one type of </w:t>
       </w:r>
       <w:proofErr w:type="spellStart"/>
       <w:r>
@@ -652,18 +760,28 @@
         <w:t>Deepfake</w:t>
       </w:r>
       <w:proofErr w:type="spellEnd"/>
-    </w:p>
-    <w:p>
-      <w:pPr>
-        <w:rPr>
-          <w:lang w:val="en-US"/>
-        </w:rPr>
-      </w:pPr>
-      <w:r>
-        <w:rPr>
-          <w:lang w:val="en-US"/>
-        </w:rPr>
-        <w:t>I coded an individual as “no” if they did not meet the above criteria</w:t>
+      <w:r>
+        <w:rPr>
+          <w:lang w:val="en-US"/>
+        </w:rPr>
+        <w:t xml:space="preserve"> (e.g., audio) but had heard about another (e.g., video)</w:t>
+      </w:r>
+    </w:p>
+    <w:p>
+      <w:pPr>
+        <w:tabs>
+          <w:tab w:val="left" w:pos="6815"/>
+        </w:tabs>
+        <w:spacing w:after="0" w:line="264" w:lineRule="auto"/>
+        <w:rPr>
+          <w:lang w:val="en-US"/>
+        </w:rPr>
+      </w:pPr>
+      <w:r>
+        <w:rPr>
+          <w:lang w:val="en-US"/>
+        </w:rPr>
+        <w:t>It is to be coded as FALSE if they did not meet the above criteria.</w:t>
       </w:r>
     </w:p>
     <w:sectPr>
@@ -694,7 +812,7 @@
         <w:rFonts w:hint="default"/>
       </w:rPr>
     </w:lvl>
-    <w:lvl w:ilvl="1" w:tplc="08130019" w:tentative="1">
+    <w:lvl w:ilvl="1" w:tplc="08130019">
       <w:start w:val="1"/>
       <w:numFmt w:val="lowerLetter"/>
       <w:lvlText w:val="%2."/>

</xml_diff>